<commit_message>
agregamos dibujos y arreglamos tipografia
</commit_message>
<xml_diff>
--- a/Molletes_Rellenos.docx
+++ b/Molletes_Rellenos.docx
@@ -9,32 +9,20 @@
         <w:rPr>
           <w:rFonts w:ascii="Gadugi" w:hAnsi="Gadugi"/>
           <w:b/>
-          <w:sz w:val="36"/>
+          <w:sz w:val="40"/>
           <w:szCs w:val="36"/>
           <w:lang w:eastAsia="es-GT"/>
         </w:rPr>
       </w:pPr>
-      <w:bookmarkStart w:id="0" w:name="_GoBack"/>
-      <w:bookmarkEnd w:id="0"/>
       <w:r>
         <w:rPr>
           <w:rFonts w:ascii="Gadugi" w:hAnsi="Gadugi"/>
           <w:b/>
-          <w:sz w:val="36"/>
+          <w:sz w:val="40"/>
           <w:szCs w:val="36"/>
           <w:lang w:eastAsia="es-GT"/>
         </w:rPr>
-        <w:t>Molletes</w:t>
-      </w:r>
-      <w:r>
-        <w:rPr>
-          <w:rFonts w:ascii="Gadugi" w:hAnsi="Gadugi"/>
-          <w:b/>
-          <w:sz w:val="36"/>
-          <w:szCs w:val="36"/>
-          <w:lang w:eastAsia="es-GT"/>
-        </w:rPr>
-        <w:t xml:space="preserve"> Rellenos</w:t>
+        <w:t>Molletes Rellenos</w:t>
       </w:r>
     </w:p>
     <w:p>
@@ -85,6 +73,78 @@
       </w:pPr>
       <w:r>
         <w:rPr>
+          <w:rFonts w:ascii="Gadugi" w:hAnsi="Gadugi"/>
+          <w:b/>
+          <w:noProof/>
+          <w:sz w:val="36"/>
+          <w:szCs w:val="36"/>
+          <w:lang w:eastAsia="es-GT"/>
+        </w:rPr>
+        <w:drawing>
+          <wp:anchor distT="0" distB="0" distL="114300" distR="114300" simplePos="0" relativeHeight="251658240" behindDoc="0" locked="0" layoutInCell="1" allowOverlap="1">
+            <wp:simplePos x="0" y="0"/>
+            <wp:positionH relativeFrom="column">
+              <wp:posOffset>2797175</wp:posOffset>
+            </wp:positionH>
+            <wp:positionV relativeFrom="paragraph">
+              <wp:posOffset>24130</wp:posOffset>
+            </wp:positionV>
+            <wp:extent cx="3028246" cy="1809750"/>
+            <wp:effectExtent l="0" t="0" r="1270" b="0"/>
+            <wp:wrapNone/>
+            <wp:docPr id="1" name="Imagen 1"/>
+            <wp:cNvGraphicFramePr>
+              <a:graphicFrameLocks xmlns:a="http://schemas.openxmlformats.org/drawingml/2006/main" noChangeAspect="1"/>
+            </wp:cNvGraphicFramePr>
+            <a:graphic xmlns:a="http://schemas.openxmlformats.org/drawingml/2006/main">
+              <a:graphicData uri="http://schemas.openxmlformats.org/drawingml/2006/picture">
+                <pic:pic xmlns:pic="http://schemas.openxmlformats.org/drawingml/2006/picture">
+                  <pic:nvPicPr>
+                    <pic:cNvPr id="0" name="Picture 1"/>
+                    <pic:cNvPicPr>
+                      <a:picLocks noChangeAspect="1" noChangeArrowheads="1"/>
+                    </pic:cNvPicPr>
+                  </pic:nvPicPr>
+                  <pic:blipFill>
+                    <a:blip r:embed="rId5" cstate="print">
+                      <a:extLst>
+                        <a:ext uri="{28A0092B-C50C-407E-A947-70E740481C1C}">
+                          <a14:useLocalDpi xmlns:a14="http://schemas.microsoft.com/office/drawing/2010/main" val="0"/>
+                        </a:ext>
+                      </a:extLst>
+                    </a:blip>
+                    <a:srcRect/>
+                    <a:stretch>
+                      <a:fillRect/>
+                    </a:stretch>
+                  </pic:blipFill>
+                  <pic:spPr bwMode="auto">
+                    <a:xfrm>
+                      <a:off x="0" y="0"/>
+                      <a:ext cx="3028246" cy="1809750"/>
+                    </a:xfrm>
+                    <a:prstGeom prst="rect">
+                      <a:avLst/>
+                    </a:prstGeom>
+                    <a:noFill/>
+                    <a:ln>
+                      <a:noFill/>
+                    </a:ln>
+                  </pic:spPr>
+                </pic:pic>
+              </a:graphicData>
+            </a:graphic>
+            <wp14:sizeRelH relativeFrom="margin">
+              <wp14:pctWidth>0</wp14:pctWidth>
+            </wp14:sizeRelH>
+            <wp14:sizeRelV relativeFrom="margin">
+              <wp14:pctHeight>0</wp14:pctHeight>
+            </wp14:sizeRelV>
+          </wp:anchor>
+        </w:drawing>
+      </w:r>
+      <w:r>
+        <w:rPr>
           <w:rFonts w:ascii="Gadugi" w:hAnsi="Gadugi" w:cs="Times New Roman"/>
           <w:sz w:val="28"/>
           <w:szCs w:val="28"/>
@@ -92,7 +152,7 @@
         </w:rPr>
         <w:t>1 vaso de </w:t>
       </w:r>
-      <w:hyperlink r:id="rId5" w:tgtFrame="_blank" w:history="1">
+      <w:hyperlink r:id="rId6" w:tgtFrame="_blank" w:history="1">
         <w:r>
           <w:rPr>
             <w:rFonts w:ascii="Gadugi" w:hAnsi="Gadugi" w:cs="Times New Roman"/>
@@ -145,7 +205,7 @@
         </w:rPr>
         <w:t>1/2 onza de </w:t>
       </w:r>
-      <w:hyperlink r:id="rId6" w:tgtFrame="_blank" w:history="1">
+      <w:hyperlink r:id="rId7" w:tgtFrame="_blank" w:history="1">
         <w:r>
           <w:rPr>
             <w:rFonts w:ascii="Gadugi" w:hAnsi="Gadugi" w:cs="Times New Roman"/>
@@ -177,7 +237,7 @@
         </w:rPr>
         <w:t>1 onza de </w:t>
       </w:r>
-      <w:hyperlink r:id="rId7" w:tgtFrame="_blank" w:history="1">
+      <w:hyperlink r:id="rId8" w:tgtFrame="_blank" w:history="1">
         <w:r>
           <w:rPr>
             <w:rFonts w:ascii="Gadugi" w:hAnsi="Gadugi" w:cs="Times New Roman"/>
@@ -209,7 +269,7 @@
         </w:rPr>
         <w:t> 1 </w:t>
       </w:r>
-      <w:hyperlink r:id="rId8" w:tgtFrame="_blank" w:history="1">
+      <w:hyperlink r:id="rId9" w:tgtFrame="_blank" w:history="1">
         <w:r>
           <w:rPr>
             <w:rFonts w:ascii="Gadugi" w:hAnsi="Gadugi" w:cs="Times New Roman"/>
@@ -241,7 +301,7 @@
         </w:rPr>
         <w:t>1 onza de </w:t>
       </w:r>
-      <w:hyperlink r:id="rId9" w:tgtFrame="_blank" w:history="1">
+      <w:hyperlink r:id="rId10" w:tgtFrame="_blank" w:history="1">
         <w:r>
           <w:rPr>
             <w:rFonts w:ascii="Gadugi" w:hAnsi="Gadugi" w:cs="Times New Roman"/>
@@ -273,7 +333,7 @@
         </w:rPr>
         <w:t>1 onza de </w:t>
       </w:r>
-      <w:hyperlink r:id="rId10" w:tgtFrame="_blank" w:history="1">
+      <w:hyperlink r:id="rId11" w:tgtFrame="_blank" w:history="1">
         <w:r>
           <w:rPr>
             <w:rFonts w:ascii="Gadugi" w:hAnsi="Gadugi" w:cs="Times New Roman"/>
@@ -296,232 +356,6 @@
           <w:lang w:eastAsia="es-GT"/>
         </w:rPr>
       </w:pPr>
-      <w:hyperlink r:id="rId11" w:tgtFrame="_blank" w:history="1">
-        <w:r>
-          <w:rPr>
-            <w:rFonts w:ascii="Gadugi" w:hAnsi="Gadugi" w:cs="Times New Roman"/>
-            <w:sz w:val="28"/>
-            <w:szCs w:val="28"/>
-            <w:lang w:eastAsia="es-GT"/>
-          </w:rPr>
-          <w:t>canela</w:t>
-        </w:r>
-      </w:hyperlink>
-      <w:r>
-        <w:rPr>
-          <w:rFonts w:ascii="Gadugi" w:hAnsi="Gadugi" w:cs="Times New Roman"/>
-          <w:sz w:val="28"/>
-          <w:szCs w:val="28"/>
-          <w:lang w:eastAsia="es-GT"/>
-        </w:rPr>
-        <w:t> en polvo (al gusto)</w:t>
-      </w:r>
-    </w:p>
-    <w:p>
-      <w:pPr>
-        <w:pStyle w:val="Sinespaciado"/>
-        <w:jc w:val="both"/>
-        <w:rPr>
-          <w:rFonts w:ascii="Gadugi" w:hAnsi="Gadugi" w:cs="Times New Roman"/>
-          <w:sz w:val="28"/>
-          <w:szCs w:val="28"/>
-          <w:lang w:eastAsia="es-GT"/>
-        </w:rPr>
-      </w:pPr>
-    </w:p>
-    <w:p>
-      <w:pPr>
-        <w:pStyle w:val="Sinespaciado"/>
-        <w:jc w:val="both"/>
-        <w:rPr>
-          <w:rFonts w:ascii="Gadugi" w:hAnsi="Gadugi"/>
-          <w:sz w:val="28"/>
-          <w:szCs w:val="28"/>
-          <w:lang w:eastAsia="es-GT"/>
-        </w:rPr>
-      </w:pPr>
-      <w:r>
-        <w:rPr>
-          <w:rFonts w:ascii="Gadugi" w:hAnsi="Gadugi"/>
-          <w:sz w:val="28"/>
-          <w:szCs w:val="28"/>
-          <w:lang w:eastAsia="es-GT"/>
-        </w:rPr>
-        <w:t>Ingr</w:t>
-      </w:r>
-      <w:r>
-        <w:rPr>
-          <w:rFonts w:ascii="Gadugi" w:hAnsi="Gadugi"/>
-          <w:sz w:val="28"/>
-          <w:szCs w:val="28"/>
-          <w:lang w:eastAsia="es-GT"/>
-        </w:rPr>
-        <w:t>e</w:t>
-      </w:r>
-      <w:r>
-        <w:rPr>
-          <w:rFonts w:ascii="Gadugi" w:hAnsi="Gadugi"/>
-          <w:sz w:val="28"/>
-          <w:szCs w:val="28"/>
-          <w:lang w:eastAsia="es-GT"/>
-        </w:rPr>
-        <w:t>dientes para cubrir el pan</w:t>
-      </w:r>
-    </w:p>
-    <w:p>
-      <w:pPr>
-        <w:pStyle w:val="Sinespaciado"/>
-        <w:jc w:val="both"/>
-        <w:rPr>
-          <w:rFonts w:ascii="Gadugi" w:hAnsi="Gadugi" w:cs="Times New Roman"/>
-          <w:sz w:val="28"/>
-          <w:szCs w:val="28"/>
-          <w:lang w:eastAsia="es-GT"/>
-        </w:rPr>
-      </w:pPr>
-      <w:r>
-        <w:rPr>
-          <w:rFonts w:ascii="Gadugi" w:hAnsi="Gadugi" w:cs="Times New Roman"/>
-          <w:sz w:val="28"/>
-          <w:szCs w:val="28"/>
-          <w:lang w:eastAsia="es-GT"/>
-        </w:rPr>
-        <w:t>10 huevos</w:t>
-      </w:r>
-    </w:p>
-    <w:p>
-      <w:pPr>
-        <w:pStyle w:val="Sinespaciado"/>
-        <w:jc w:val="both"/>
-        <w:rPr>
-          <w:rFonts w:ascii="Gadugi" w:hAnsi="Gadugi" w:cs="Times New Roman"/>
-          <w:sz w:val="28"/>
-          <w:szCs w:val="28"/>
-          <w:lang w:eastAsia="es-GT"/>
-        </w:rPr>
-      </w:pPr>
-      <w:r>
-        <w:rPr>
-          <w:rFonts w:ascii="Gadugi" w:hAnsi="Gadugi" w:cs="Times New Roman"/>
-          <w:sz w:val="28"/>
-          <w:szCs w:val="28"/>
-          <w:lang w:eastAsia="es-GT"/>
-        </w:rPr>
-        <w:t>7 onzas de harina</w:t>
-      </w:r>
-    </w:p>
-    <w:p>
-      <w:pPr>
-        <w:pStyle w:val="Sinespaciado"/>
-        <w:jc w:val="both"/>
-        <w:rPr>
-          <w:rFonts w:ascii="Gadugi" w:hAnsi="Gadugi" w:cs="Times New Roman"/>
-          <w:sz w:val="28"/>
-          <w:szCs w:val="28"/>
-          <w:lang w:eastAsia="es-GT"/>
-        </w:rPr>
-      </w:pPr>
-    </w:p>
-    <w:p>
-      <w:pPr>
-        <w:pStyle w:val="Sinespaciado"/>
-        <w:jc w:val="both"/>
-        <w:rPr>
-          <w:rFonts w:ascii="Gadugi" w:hAnsi="Gadugi"/>
-          <w:i/>
-          <w:iCs/>
-          <w:caps/>
-          <w:sz w:val="28"/>
-          <w:szCs w:val="28"/>
-          <w:shd w:val="clear" w:color="auto" w:fill="FFFFFF"/>
-        </w:rPr>
-      </w:pPr>
-      <w:r>
-        <w:rPr>
-          <w:rFonts w:ascii="Gadugi" w:hAnsi="Gadugi"/>
-          <w:i/>
-          <w:iCs/>
-          <w:caps/>
-          <w:sz w:val="28"/>
-          <w:szCs w:val="28"/>
-          <w:shd w:val="clear" w:color="auto" w:fill="FFFFFF"/>
-        </w:rPr>
-        <w:t>NOTA: BATE LOS 10 HUEVOS HASTA OBTENER ESPUMA CONSISTENTE. AÑADE PAULATINAMENTE LA HARINA CON MOVIMIENTOS ENVOLVENTES. UNTA LOS PANES CON LA ESPUMA</w:t>
-      </w:r>
-    </w:p>
-    <w:p>
-      <w:pPr>
-        <w:pStyle w:val="Sinespaciado"/>
-        <w:jc w:val="both"/>
-        <w:rPr>
-          <w:rFonts w:ascii="Gadugi" w:hAnsi="Gadugi"/>
-          <w:sz w:val="28"/>
-          <w:szCs w:val="28"/>
-        </w:rPr>
-      </w:pPr>
-    </w:p>
-    <w:p>
-      <w:pPr>
-        <w:pStyle w:val="Sinespaciado"/>
-        <w:jc w:val="both"/>
-        <w:rPr>
-          <w:rFonts w:ascii="Gadugi" w:hAnsi="Gadugi"/>
-          <w:sz w:val="28"/>
-          <w:szCs w:val="28"/>
-          <w:lang w:eastAsia="es-GT"/>
-        </w:rPr>
-      </w:pPr>
-      <w:r>
-        <w:rPr>
-          <w:rFonts w:ascii="Gadugi" w:hAnsi="Gadugi"/>
-          <w:sz w:val="28"/>
-          <w:szCs w:val="28"/>
-          <w:lang w:eastAsia="es-GT"/>
-        </w:rPr>
-        <w:t>Ingredientes para la miel</w:t>
-      </w:r>
-    </w:p>
-    <w:p>
-      <w:pPr>
-        <w:pStyle w:val="Sinespaciado"/>
-        <w:jc w:val="both"/>
-        <w:rPr>
-          <w:rFonts w:ascii="Gadugi" w:hAnsi="Gadugi" w:cs="Times New Roman"/>
-          <w:sz w:val="28"/>
-          <w:szCs w:val="28"/>
-          <w:lang w:eastAsia="es-GT"/>
-        </w:rPr>
-      </w:pPr>
-      <w:r>
-        <w:rPr>
-          <w:rFonts w:ascii="Gadugi" w:hAnsi="Gadugi" w:cs="Times New Roman"/>
-          <w:sz w:val="28"/>
-          <w:szCs w:val="28"/>
-          <w:lang w:eastAsia="es-GT"/>
-        </w:rPr>
-        <w:t> 1 libra de azúcar</w:t>
-      </w:r>
-    </w:p>
-    <w:p>
-      <w:pPr>
-        <w:pStyle w:val="Sinespaciado"/>
-        <w:jc w:val="both"/>
-        <w:rPr>
-          <w:rFonts w:ascii="Gadugi" w:hAnsi="Gadugi" w:cs="Times New Roman"/>
-          <w:sz w:val="28"/>
-          <w:szCs w:val="28"/>
-          <w:lang w:eastAsia="es-GT"/>
-        </w:rPr>
-      </w:pPr>
-      <w:r>
-        <w:rPr>
-          <w:rFonts w:ascii="Gadugi" w:hAnsi="Gadugi" w:cs="Times New Roman"/>
-          <w:sz w:val="28"/>
-          <w:szCs w:val="28"/>
-          <w:lang w:eastAsia="es-GT"/>
-        </w:rPr>
-        <w:t>1 onza de </w:t>
-      </w:r>
       <w:hyperlink r:id="rId12" w:tgtFrame="_blank" w:history="1">
         <w:r>
           <w:rPr>
@@ -540,6 +374,213 @@
           <w:szCs w:val="28"/>
           <w:lang w:eastAsia="es-GT"/>
         </w:rPr>
+        <w:t> en polvo (al gusto)</w:t>
+      </w:r>
+    </w:p>
+    <w:p>
+      <w:pPr>
+        <w:pStyle w:val="Sinespaciado"/>
+        <w:jc w:val="both"/>
+        <w:rPr>
+          <w:rFonts w:ascii="Gadugi" w:hAnsi="Gadugi" w:cs="Times New Roman"/>
+          <w:sz w:val="28"/>
+          <w:szCs w:val="28"/>
+          <w:lang w:eastAsia="es-GT"/>
+        </w:rPr>
+      </w:pPr>
+    </w:p>
+    <w:p>
+      <w:pPr>
+        <w:pStyle w:val="Sinespaciado"/>
+        <w:jc w:val="both"/>
+        <w:rPr>
+          <w:rFonts w:ascii="Gadugi" w:hAnsi="Gadugi"/>
+          <w:i/>
+          <w:sz w:val="24"/>
+          <w:szCs w:val="24"/>
+          <w:lang w:eastAsia="es-GT"/>
+        </w:rPr>
+      </w:pPr>
+      <w:r>
+        <w:rPr>
+          <w:rFonts w:ascii="Gadugi" w:hAnsi="Gadugi"/>
+          <w:i/>
+          <w:sz w:val="24"/>
+          <w:szCs w:val="24"/>
+          <w:lang w:eastAsia="es-GT"/>
+        </w:rPr>
+        <w:t>Ingredientes para cubrir el pan</w:t>
+      </w:r>
+    </w:p>
+    <w:p>
+      <w:pPr>
+        <w:pStyle w:val="Sinespaciado"/>
+        <w:jc w:val="both"/>
+        <w:rPr>
+          <w:rFonts w:ascii="Gadugi" w:hAnsi="Gadugi" w:cs="Times New Roman"/>
+          <w:sz w:val="28"/>
+          <w:szCs w:val="28"/>
+          <w:lang w:eastAsia="es-GT"/>
+        </w:rPr>
+      </w:pPr>
+      <w:r>
+        <w:rPr>
+          <w:rFonts w:ascii="Gadugi" w:hAnsi="Gadugi" w:cs="Times New Roman"/>
+          <w:sz w:val="28"/>
+          <w:szCs w:val="28"/>
+          <w:lang w:eastAsia="es-GT"/>
+        </w:rPr>
+        <w:t>10 huevos</w:t>
+      </w:r>
+    </w:p>
+    <w:p>
+      <w:pPr>
+        <w:pStyle w:val="Sinespaciado"/>
+        <w:jc w:val="both"/>
+        <w:rPr>
+          <w:rFonts w:ascii="Gadugi" w:hAnsi="Gadugi" w:cs="Times New Roman"/>
+          <w:sz w:val="28"/>
+          <w:szCs w:val="28"/>
+          <w:lang w:eastAsia="es-GT"/>
+        </w:rPr>
+      </w:pPr>
+      <w:r>
+        <w:rPr>
+          <w:rFonts w:ascii="Gadugi" w:hAnsi="Gadugi" w:cs="Times New Roman"/>
+          <w:sz w:val="28"/>
+          <w:szCs w:val="28"/>
+          <w:lang w:eastAsia="es-GT"/>
+        </w:rPr>
+        <w:t>7 onzas de harina</w:t>
+      </w:r>
+    </w:p>
+    <w:p>
+      <w:pPr>
+        <w:pStyle w:val="Sinespaciado"/>
+        <w:jc w:val="both"/>
+        <w:rPr>
+          <w:rFonts w:ascii="Gadugi" w:hAnsi="Gadugi" w:cs="Times New Roman"/>
+          <w:sz w:val="28"/>
+          <w:szCs w:val="28"/>
+          <w:lang w:eastAsia="es-GT"/>
+        </w:rPr>
+      </w:pPr>
+    </w:p>
+    <w:p>
+      <w:pPr>
+        <w:pStyle w:val="Sinespaciado"/>
+        <w:jc w:val="both"/>
+        <w:rPr>
+          <w:rFonts w:ascii="Gadugi" w:hAnsi="Gadugi"/>
+          <w:iCs/>
+          <w:caps/>
+          <w:sz w:val="28"/>
+          <w:szCs w:val="28"/>
+          <w:shd w:val="clear" w:color="auto" w:fill="FFFFFF"/>
+        </w:rPr>
+      </w:pPr>
+      <w:r>
+        <w:rPr>
+          <w:rFonts w:ascii="Gadugi" w:hAnsi="Gadugi"/>
+          <w:iCs/>
+          <w:sz w:val="28"/>
+          <w:szCs w:val="28"/>
+          <w:shd w:val="clear" w:color="auto" w:fill="FFFFFF"/>
+        </w:rPr>
+        <w:t>Bate los 10 huevos hasta obtener espuma consistente. añade paulatinamente la harina con movimientos envolventes. unta los panes con la espuma</w:t>
+      </w:r>
+    </w:p>
+    <w:p>
+      <w:pPr>
+        <w:pStyle w:val="Sinespaciado"/>
+        <w:jc w:val="both"/>
+        <w:rPr>
+          <w:rFonts w:ascii="Gadugi" w:hAnsi="Gadugi"/>
+          <w:sz w:val="28"/>
+          <w:szCs w:val="28"/>
+        </w:rPr>
+      </w:pPr>
+    </w:p>
+    <w:p>
+      <w:pPr>
+        <w:pStyle w:val="Sinespaciado"/>
+        <w:jc w:val="both"/>
+        <w:rPr>
+          <w:rFonts w:ascii="Gadugi" w:hAnsi="Gadugi"/>
+          <w:sz w:val="28"/>
+          <w:szCs w:val="28"/>
+          <w:lang w:eastAsia="es-GT"/>
+        </w:rPr>
+      </w:pPr>
+      <w:r>
+        <w:rPr>
+          <w:rFonts w:ascii="Gadugi" w:hAnsi="Gadugi"/>
+          <w:sz w:val="28"/>
+          <w:szCs w:val="28"/>
+          <w:lang w:eastAsia="es-GT"/>
+        </w:rPr>
+        <w:t>Ingredientes para la miel</w:t>
+      </w:r>
+    </w:p>
+    <w:p>
+      <w:pPr>
+        <w:pStyle w:val="Sinespaciado"/>
+        <w:jc w:val="both"/>
+        <w:rPr>
+          <w:rFonts w:ascii="Gadugi" w:hAnsi="Gadugi" w:cs="Times New Roman"/>
+          <w:sz w:val="28"/>
+          <w:szCs w:val="28"/>
+          <w:lang w:eastAsia="es-GT"/>
+        </w:rPr>
+      </w:pPr>
+      <w:r>
+        <w:rPr>
+          <w:rFonts w:ascii="Gadugi" w:hAnsi="Gadugi" w:cs="Times New Roman"/>
+          <w:sz w:val="28"/>
+          <w:szCs w:val="28"/>
+          <w:lang w:eastAsia="es-GT"/>
+        </w:rPr>
+        <w:t> 1 libra de azúcar</w:t>
+      </w:r>
+    </w:p>
+    <w:p>
+      <w:pPr>
+        <w:pStyle w:val="Sinespaciado"/>
+        <w:jc w:val="both"/>
+        <w:rPr>
+          <w:rFonts w:ascii="Gadugi" w:hAnsi="Gadugi" w:cs="Times New Roman"/>
+          <w:sz w:val="28"/>
+          <w:szCs w:val="28"/>
+          <w:lang w:eastAsia="es-GT"/>
+        </w:rPr>
+      </w:pPr>
+      <w:r>
+        <w:rPr>
+          <w:rFonts w:ascii="Gadugi" w:hAnsi="Gadugi" w:cs="Times New Roman"/>
+          <w:sz w:val="28"/>
+          <w:szCs w:val="28"/>
+          <w:lang w:eastAsia="es-GT"/>
+        </w:rPr>
+        <w:t>1 onza de </w:t>
+      </w:r>
+      <w:hyperlink r:id="rId13" w:tgtFrame="_blank" w:history="1">
+        <w:r>
+          <w:rPr>
+            <w:rFonts w:ascii="Gadugi" w:hAnsi="Gadugi" w:cs="Times New Roman"/>
+            <w:sz w:val="28"/>
+            <w:szCs w:val="28"/>
+            <w:lang w:eastAsia="es-GT"/>
+          </w:rPr>
+          <w:t>canela</w:t>
+        </w:r>
+      </w:hyperlink>
+      <w:r>
+        <w:rPr>
+          <w:rFonts w:ascii="Gadugi" w:hAnsi="Gadugi" w:cs="Times New Roman"/>
+          <w:sz w:val="28"/>
+          <w:szCs w:val="28"/>
+          <w:lang w:eastAsia="es-GT"/>
+        </w:rPr>
         <w:t> en raja</w:t>
       </w:r>
     </w:p>
@@ -563,7 +604,7 @@
         </w:rPr>
         <w:t>1 onza de </w:t>
       </w:r>
-      <w:hyperlink r:id="rId13" w:tgtFrame="_blank" w:history="1">
+      <w:hyperlink r:id="rId14" w:tgtFrame="_blank" w:history="1">
         <w:r>
           <w:rPr>
             <w:rFonts w:ascii="Gadugi" w:hAnsi="Gadugi" w:cs="Times New Roman"/>
@@ -595,7 +636,7 @@
         </w:rPr>
         <w:t>2 litros de </w:t>
       </w:r>
-      <w:hyperlink r:id="rId14" w:tgtFrame="_blank" w:history="1">
+      <w:hyperlink r:id="rId15" w:tgtFrame="_blank" w:history="1">
         <w:r>
           <w:rPr>
             <w:rFonts w:ascii="Gadugi" w:hAnsi="Gadugi" w:cs="Times New Roman"/>
@@ -624,6 +665,40 @@
         <w:jc w:val="both"/>
         <w:rPr>
           <w:rFonts w:ascii="Gadugi" w:hAnsi="Gadugi"/>
+          <w:iCs/>
+          <w:caps/>
+          <w:sz w:val="28"/>
+          <w:szCs w:val="28"/>
+          <w:shd w:val="clear" w:color="auto" w:fill="FFFFFF"/>
+        </w:rPr>
+      </w:pPr>
+      <w:r>
+        <w:rPr>
+          <w:rFonts w:ascii="Gadugi" w:hAnsi="Gadugi"/>
+          <w:iCs/>
+          <w:sz w:val="28"/>
+          <w:szCs w:val="28"/>
+          <w:shd w:val="clear" w:color="auto" w:fill="FFFFFF"/>
+        </w:rPr>
+        <w:t>Vierte</w:t>
+      </w:r>
+      <w:r>
+        <w:rPr>
+          <w:rFonts w:ascii="Gadugi" w:hAnsi="Gadugi"/>
+          <w:iCs/>
+          <w:sz w:val="28"/>
+          <w:szCs w:val="28"/>
+          <w:shd w:val="clear" w:color="auto" w:fill="FFFFFF"/>
+        </w:rPr>
+        <w:t xml:space="preserve"> los ingredientes en un recipiente hondo y coloca al fuego para que hiervan durante 15 minutos y los sabores se mezcle coloca los molletes ya fritos dentro del almíbar o miel y déjalos reposar por unos minutos y sirve.</w:t>
+      </w:r>
+    </w:p>
+    <w:p>
+      <w:pPr>
+        <w:pStyle w:val="Sinespaciado"/>
+        <w:jc w:val="both"/>
+        <w:rPr>
+          <w:rFonts w:ascii="Gadugi" w:hAnsi="Gadugi"/>
           <w:i/>
           <w:iCs/>
           <w:caps/>
@@ -632,57 +707,6 @@
           <w:shd w:val="clear" w:color="auto" w:fill="FFFFFF"/>
         </w:rPr>
       </w:pPr>
-      <w:r>
-        <w:rPr>
-          <w:rFonts w:ascii="Gadugi" w:hAnsi="Gadugi"/>
-          <w:i/>
-          <w:iCs/>
-          <w:caps/>
-          <w:sz w:val="28"/>
-          <w:szCs w:val="28"/>
-          <w:shd w:val="clear" w:color="auto" w:fill="FFFFFF"/>
-        </w:rPr>
-        <w:t>NOTA: VIERTE LOS INGREDIENTES EN UN RECIPIENTE HONDO Y COLOCA AL FUEGO PARA QUE HIERVAN DURANTE 15 MINUTOS Y LOS SABORES SE MEZCL</w:t>
-      </w:r>
-      <w:r>
-        <w:rPr>
-          <w:rFonts w:ascii="Gadugi" w:hAnsi="Gadugi"/>
-          <w:i/>
-          <w:iCs/>
-          <w:caps/>
-          <w:sz w:val="28"/>
-          <w:szCs w:val="28"/>
-          <w:shd w:val="clear" w:color="auto" w:fill="FFFFFF"/>
-        </w:rPr>
-        <w:t>e</w:t>
-      </w:r>
-      <w:r>
-        <w:rPr>
-          <w:rFonts w:ascii="Gadugi" w:hAnsi="Gadugi"/>
-          <w:i/>
-          <w:iCs/>
-          <w:caps/>
-          <w:sz w:val="28"/>
-          <w:szCs w:val="28"/>
-          <w:shd w:val="clear" w:color="auto" w:fill="FFFFFF"/>
-        </w:rPr>
-        <w:t xml:space="preserve"> COLOCA LOS MOLLETES YA FRITOS DENTRO DEL ALMÍBAR O MIEL Y DÉJALOS REPOSAR POR UNOS MINUTOS Y SIRVE.</w:t>
-      </w:r>
-    </w:p>
-    <w:p>
-      <w:pPr>
-        <w:pStyle w:val="Sinespaciado"/>
-        <w:jc w:val="both"/>
-        <w:rPr>
-          <w:rFonts w:ascii="Gadugi" w:hAnsi="Gadugi"/>
-          <w:i/>
-          <w:iCs/>
-          <w:caps/>
-          <w:sz w:val="28"/>
-          <w:szCs w:val="28"/>
-          <w:shd w:val="clear" w:color="auto" w:fill="FFFFFF"/>
-        </w:rPr>
-      </w:pPr>
     </w:p>
     <w:p>
       <w:pPr>
@@ -741,7 +765,7 @@
         <w:lastRenderedPageBreak/>
         <w:t>Pon al fuego un cuarto del vaso de </w:t>
       </w:r>
-      <w:hyperlink r:id="rId15" w:tgtFrame="_blank" w:history="1">
+      <w:hyperlink r:id="rId16" w:tgtFrame="_blank" w:history="1">
         <w:r>
           <w:rPr>
             <w:rStyle w:val="Hipervnculo"/>
@@ -764,7 +788,7 @@
         </w:rPr>
         <w:t>, 2 onzas de azúcar y 1/2 onza de </w:t>
       </w:r>
-      <w:hyperlink r:id="rId16" w:tgtFrame="_blank" w:history="1">
+      <w:hyperlink r:id="rId17" w:tgtFrame="_blank" w:history="1">
         <w:r>
           <w:rPr>
             <w:rStyle w:val="Hipervnculo"/>
@@ -787,7 +811,7 @@
         </w:rPr>
         <w:t>. Cuando hierva agrega el resto de </w:t>
       </w:r>
-      <w:hyperlink r:id="rId17" w:tgtFrame="_blank" w:history="1">
+      <w:hyperlink r:id="rId18" w:tgtFrame="_blank" w:history="1">
         <w:r>
           <w:rPr>
             <w:rStyle w:val="Hipervnculo"/>
@@ -810,7 +834,7 @@
         </w:rPr>
         <w:t>, añadiendo la onza de </w:t>
       </w:r>
-      <w:hyperlink r:id="rId18" w:tgtFrame="_blank" w:history="1">
+      <w:hyperlink r:id="rId19" w:tgtFrame="_blank" w:history="1">
         <w:r>
           <w:rPr>
             <w:rStyle w:val="Hipervnculo"/>
@@ -833,7 +857,7 @@
         </w:rPr>
         <w:t> y el </w:t>
       </w:r>
-      <w:hyperlink r:id="rId19" w:tgtFrame="_blank" w:history="1">
+      <w:hyperlink r:id="rId20" w:tgtFrame="_blank" w:history="1">
         <w:r>
           <w:rPr>
             <w:rStyle w:val="Hipervnculo"/>
@@ -856,7 +880,7 @@
         </w:rPr>
         <w:t> con una pizca de </w:t>
       </w:r>
-      <w:hyperlink r:id="rId20" w:tgtFrame="_blank" w:history="1">
+      <w:hyperlink r:id="rId21" w:tgtFrame="_blank" w:history="1">
         <w:r>
           <w:rPr>
             <w:rStyle w:val="Hipervnculo"/>
@@ -879,7 +903,7 @@
         </w:rPr>
         <w:t> en polvo y retira del fuego. Revuelve hasta obtener un manjar, agrega paulatinamente las </w:t>
       </w:r>
-      <w:hyperlink r:id="rId21" w:tgtFrame="_blank" w:history="1">
+      <w:hyperlink r:id="rId22" w:tgtFrame="_blank" w:history="1">
         <w:r>
           <w:rPr>
             <w:rStyle w:val="Hipervnculo"/>
@@ -902,7 +926,7 @@
         </w:rPr>
         <w:t> y la </w:t>
       </w:r>
-      <w:hyperlink r:id="rId22" w:tgtFrame="_blank" w:history="1">
+      <w:hyperlink r:id="rId23" w:tgtFrame="_blank" w:history="1">
         <w:r>
           <w:rPr>
             <w:rStyle w:val="Hipervnculo"/>
@@ -953,29 +977,6 @@
           <w:shd w:val="clear" w:color="auto" w:fill="FFFFFF"/>
         </w:rPr>
         <w:t>Cuando ya esté listo corta por la mitad cada </w:t>
-      </w:r>
-      <w:hyperlink r:id="rId23" w:tgtFrame="_blank" w:history="1">
-        <w:r>
-          <w:rPr>
-            <w:rStyle w:val="Hipervnculo"/>
-            <w:rFonts w:ascii="Gadugi" w:hAnsi="Gadugi"/>
-            <w:color w:val="auto"/>
-            <w:sz w:val="28"/>
-            <w:szCs w:val="28"/>
-            <w:u w:val="none"/>
-            <w:shd w:val="clear" w:color="auto" w:fill="FFFFFF"/>
-          </w:rPr>
-          <w:t>pan</w:t>
-        </w:r>
-      </w:hyperlink>
-      <w:r>
-        <w:rPr>
-          <w:rFonts w:ascii="Gadugi" w:hAnsi="Gadugi"/>
-          <w:sz w:val="28"/>
-          <w:szCs w:val="28"/>
-          <w:shd w:val="clear" w:color="auto" w:fill="FFFFFF"/>
-        </w:rPr>
-        <w:t>, sin abrirlo por completo, agrega en el centro del </w:t>
       </w:r>
       <w:hyperlink r:id="rId24" w:tgtFrame="_blank" w:history="1">
         <w:r>
@@ -998,6 +999,29 @@
           <w:szCs w:val="28"/>
           <w:shd w:val="clear" w:color="auto" w:fill="FFFFFF"/>
         </w:rPr>
+        <w:t>, sin abrirlo por completo, agrega en el centro del </w:t>
+      </w:r>
+      <w:hyperlink r:id="rId25" w:tgtFrame="_blank" w:history="1">
+        <w:r>
+          <w:rPr>
+            <w:rStyle w:val="Hipervnculo"/>
+            <w:rFonts w:ascii="Gadugi" w:hAnsi="Gadugi"/>
+            <w:color w:val="auto"/>
+            <w:sz w:val="28"/>
+            <w:szCs w:val="28"/>
+            <w:u w:val="none"/>
+            <w:shd w:val="clear" w:color="auto" w:fill="FFFFFF"/>
+          </w:rPr>
+          <w:t>pan</w:t>
+        </w:r>
+      </w:hyperlink>
+      <w:r>
+        <w:rPr>
+          <w:rFonts w:ascii="Gadugi" w:hAnsi="Gadugi"/>
+          <w:sz w:val="28"/>
+          <w:szCs w:val="28"/>
+          <w:shd w:val="clear" w:color="auto" w:fill="FFFFFF"/>
+        </w:rPr>
         <w:t> el manjar.</w:t>
       </w:r>
     </w:p>
@@ -1011,6 +1035,19 @@
           <w:szCs w:val="28"/>
         </w:rPr>
       </w:pPr>
+    </w:p>
+    <w:p>
+      <w:pPr>
+        <w:pStyle w:val="Sinespaciado"/>
+        <w:jc w:val="both"/>
+        <w:rPr>
+          <w:rFonts w:ascii="Gadugi" w:hAnsi="Gadugi"/>
+          <w:sz w:val="28"/>
+          <w:szCs w:val="28"/>
+        </w:rPr>
+      </w:pPr>
+      <w:bookmarkStart w:id="0" w:name="_GoBack"/>
+      <w:bookmarkEnd w:id="0"/>
     </w:p>
     <w:sectPr>
       <w:pgSz w:w="12240" w:h="15840"/>

</xml_diff>